<commit_message>
Absenzenlisten-Templates 2016/2017 minimal überarbeitet
(zu grosse Schrift in einzelnen Zellen korrigiert)
</commit_message>
<xml_diff>
--- a/Listen-Templates/2016_2017/Semester_1/Absenzenlisten-Template_2016_2017_1_Di.docx
+++ b/Listen-Templates/2016_2017/Semester_1/Absenzenlisten-Template_2016_2017_1_Di.docx
@@ -1,6 +1,6 @@
 
 <file path=word/document.xml><?xml version="1.0" encoding="utf-8"?>
-<w:document xmlns:wpc="http://schemas.microsoft.com/office/word/2010/wordprocessingCanvas" xmlns:mo="http://schemas.microsoft.com/office/mac/office/2008/main" xmlns:mc="http://schemas.openxmlformats.org/markup-compatibility/2006" xmlns:mv="urn:schemas-microsoft-com:mac:vml" xmlns:o="urn:schemas-microsoft-com:office:office" xmlns:r="http://schemas.openxmlformats.org/officeDocument/2006/relationships" xmlns:m="http://schemas.openxmlformats.org/officeDocument/2006/math" xmlns:v="urn:schemas-microsoft-com:vml" xmlns:wp14="http://schemas.microsoft.com/office/word/2010/wordprocessingDrawing" xmlns:wp="http://schemas.openxmlformats.org/drawingml/2006/wordprocessingDrawing" xmlns:w10="urn:schemas-microsoft-com:office:word" xmlns:w="http://schemas.openxmlformats.org/wordprocessingml/2006/main" xmlns:w14="http://schemas.microsoft.com/office/word/2010/wordml" xmlns:wpg="http://schemas.microsoft.com/office/word/2010/wordprocessingGroup" xmlns:wpi="http://schemas.microsoft.com/office/word/2010/wordprocessingInk" xmlns:wne="http://schemas.microsoft.com/office/word/2006/wordml" xmlns:wps="http://schemas.microsoft.com/office/word/2010/wordprocessingShape" mc:Ignorable="w14 wp14">
+<w:document xmlns:ve="http://schemas.openxmlformats.org/markup-compatibility/2006" xmlns:o="urn:schemas-microsoft-com:office:office" xmlns:r="http://schemas.openxmlformats.org/officeDocument/2006/relationships" xmlns:m="http://schemas.openxmlformats.org/officeDocument/2006/math" xmlns:v="urn:schemas-microsoft-com:vml" xmlns:wp="http://schemas.openxmlformats.org/drawingml/2006/wordprocessingDrawing" xmlns:w10="urn:schemas-microsoft-com:office:word" xmlns:w="http://schemas.openxmlformats.org/wordprocessingml/2006/main" xmlns:wne="http://schemas.microsoft.com/office/word/2006/wordml">
   <w:body>
     <w:p>
       <w:pPr>
@@ -105,7 +105,7 @@
     </w:p>
     <w:tbl>
       <w:tblPr>
-        <w:tblStyle w:val="Tabellenraster"/>
+        <w:tblStyle w:val="Tabellengitternetz"/>
         <w:tblW w:w="11351" w:type="dxa"/>
         <w:tblInd w:w="-142" w:type="dxa"/>
         <w:tblLayout w:type="fixed"/>
@@ -113,7 +113,7 @@
           <w:left w:w="0" w:type="dxa"/>
           <w:right w:w="0" w:type="dxa"/>
         </w:tblCellMar>
-        <w:tblLook w:val="04A0" w:firstRow="1" w:lastRow="0" w:firstColumn="1" w:lastColumn="0" w:noHBand="0" w:noVBand="1"/>
+        <w:tblLook w:val="04A0"/>
       </w:tblPr>
       <w:tblGrid>
         <w:gridCol w:w="342"/>
@@ -2053,8 +2053,16 @@
           <w:p>
             <w:pPr>
               <w:jc w:val="center"/>
-            </w:pPr>
-            <w:r>
+              <w:rPr>
+                <w:sz w:val="20"/>
+                <w:szCs w:val="20"/>
+              </w:rPr>
+            </w:pPr>
+            <w:r>
+              <w:rPr>
+                <w:sz w:val="20"/>
+                <w:szCs w:val="20"/>
+              </w:rPr>
               <w:t>X</w:t>
             </w:r>
           </w:p>
@@ -2902,8 +2910,16 @@
           <w:p>
             <w:pPr>
               <w:jc w:val="center"/>
-            </w:pPr>
-            <w:r>
+              <w:rPr>
+                <w:sz w:val="20"/>
+                <w:szCs w:val="20"/>
+              </w:rPr>
+            </w:pPr>
+            <w:r>
+              <w:rPr>
+                <w:sz w:val="20"/>
+                <w:szCs w:val="20"/>
+              </w:rPr>
               <w:t>X</w:t>
             </w:r>
           </w:p>
@@ -3728,8 +3744,16 @@
           <w:p>
             <w:pPr>
               <w:jc w:val="center"/>
-            </w:pPr>
-            <w:r>
+              <w:rPr>
+                <w:sz w:val="20"/>
+                <w:szCs w:val="20"/>
+              </w:rPr>
+            </w:pPr>
+            <w:r>
+              <w:rPr>
+                <w:sz w:val="20"/>
+                <w:szCs w:val="20"/>
+              </w:rPr>
               <w:t>X</w:t>
             </w:r>
           </w:p>
@@ -4554,8 +4578,16 @@
           <w:p>
             <w:pPr>
               <w:jc w:val="center"/>
-            </w:pPr>
-            <w:r>
+              <w:rPr>
+                <w:sz w:val="20"/>
+                <w:szCs w:val="20"/>
+              </w:rPr>
+            </w:pPr>
+            <w:r>
+              <w:rPr>
+                <w:sz w:val="20"/>
+                <w:szCs w:val="20"/>
+              </w:rPr>
               <w:t>X</w:t>
             </w:r>
           </w:p>
@@ -5380,8 +5412,16 @@
           <w:p>
             <w:pPr>
               <w:jc w:val="center"/>
-            </w:pPr>
-            <w:r>
+              <w:rPr>
+                <w:sz w:val="20"/>
+                <w:szCs w:val="20"/>
+              </w:rPr>
+            </w:pPr>
+            <w:r>
+              <w:rPr>
+                <w:sz w:val="20"/>
+                <w:szCs w:val="20"/>
+              </w:rPr>
               <w:t>X</w:t>
             </w:r>
           </w:p>
@@ -6206,8 +6246,16 @@
           <w:p>
             <w:pPr>
               <w:jc w:val="center"/>
-            </w:pPr>
-            <w:r>
+              <w:rPr>
+                <w:sz w:val="20"/>
+                <w:szCs w:val="20"/>
+              </w:rPr>
+            </w:pPr>
+            <w:r>
+              <w:rPr>
+                <w:sz w:val="20"/>
+                <w:szCs w:val="20"/>
+              </w:rPr>
               <w:t>X</w:t>
             </w:r>
           </w:p>
@@ -7032,8 +7080,16 @@
           <w:p>
             <w:pPr>
               <w:jc w:val="center"/>
-            </w:pPr>
-            <w:r>
+              <w:rPr>
+                <w:sz w:val="20"/>
+                <w:szCs w:val="20"/>
+              </w:rPr>
+            </w:pPr>
+            <w:r>
+              <w:rPr>
+                <w:sz w:val="20"/>
+                <w:szCs w:val="20"/>
+              </w:rPr>
               <w:t>X</w:t>
             </w:r>
           </w:p>
@@ -7858,8 +7914,16 @@
           <w:p>
             <w:pPr>
               <w:jc w:val="center"/>
-            </w:pPr>
-            <w:r>
+              <w:rPr>
+                <w:sz w:val="20"/>
+                <w:szCs w:val="20"/>
+              </w:rPr>
+            </w:pPr>
+            <w:r>
+              <w:rPr>
+                <w:sz w:val="20"/>
+                <w:szCs w:val="20"/>
+              </w:rPr>
               <w:t>X</w:t>
             </w:r>
           </w:p>
@@ -8684,8 +8748,16 @@
           <w:p>
             <w:pPr>
               <w:jc w:val="center"/>
-            </w:pPr>
-            <w:r>
+              <w:rPr>
+                <w:sz w:val="20"/>
+                <w:szCs w:val="20"/>
+              </w:rPr>
+            </w:pPr>
+            <w:r>
+              <w:rPr>
+                <w:sz w:val="20"/>
+                <w:szCs w:val="20"/>
+              </w:rPr>
               <w:t>X</w:t>
             </w:r>
           </w:p>
@@ -9510,8 +9582,16 @@
           <w:p>
             <w:pPr>
               <w:jc w:val="center"/>
-            </w:pPr>
-            <w:r>
+              <w:rPr>
+                <w:sz w:val="20"/>
+                <w:szCs w:val="20"/>
+              </w:rPr>
+            </w:pPr>
+            <w:r>
+              <w:rPr>
+                <w:sz w:val="20"/>
+                <w:szCs w:val="20"/>
+              </w:rPr>
               <w:t>X</w:t>
             </w:r>
           </w:p>
@@ -10336,8 +10416,16 @@
           <w:p>
             <w:pPr>
               <w:jc w:val="center"/>
-            </w:pPr>
-            <w:r>
+              <w:rPr>
+                <w:sz w:val="20"/>
+                <w:szCs w:val="20"/>
+              </w:rPr>
+            </w:pPr>
+            <w:r>
+              <w:rPr>
+                <w:sz w:val="20"/>
+                <w:szCs w:val="20"/>
+              </w:rPr>
               <w:t>X</w:t>
             </w:r>
           </w:p>
@@ -11162,8 +11250,16 @@
           <w:p>
             <w:pPr>
               <w:jc w:val="center"/>
-            </w:pPr>
-            <w:r>
+              <w:rPr>
+                <w:sz w:val="20"/>
+                <w:szCs w:val="20"/>
+              </w:rPr>
+            </w:pPr>
+            <w:r>
+              <w:rPr>
+                <w:sz w:val="20"/>
+                <w:szCs w:val="20"/>
+              </w:rPr>
               <w:t>X</w:t>
             </w:r>
           </w:p>
@@ -11988,8 +12084,16 @@
           <w:p>
             <w:pPr>
               <w:jc w:val="center"/>
-            </w:pPr>
-            <w:r>
+              <w:rPr>
+                <w:sz w:val="20"/>
+                <w:szCs w:val="20"/>
+              </w:rPr>
+            </w:pPr>
+            <w:r>
+              <w:rPr>
+                <w:sz w:val="20"/>
+                <w:szCs w:val="20"/>
+              </w:rPr>
               <w:t>X</w:t>
             </w:r>
           </w:p>
@@ -12814,8 +12918,16 @@
           <w:p>
             <w:pPr>
               <w:jc w:val="center"/>
-            </w:pPr>
-            <w:r>
+              <w:rPr>
+                <w:sz w:val="20"/>
+                <w:szCs w:val="20"/>
+              </w:rPr>
+            </w:pPr>
+            <w:r>
+              <w:rPr>
+                <w:sz w:val="20"/>
+                <w:szCs w:val="20"/>
+              </w:rPr>
               <w:t>X</w:t>
             </w:r>
           </w:p>
@@ -13640,8 +13752,16 @@
           <w:p>
             <w:pPr>
               <w:jc w:val="center"/>
-            </w:pPr>
-            <w:r>
+              <w:rPr>
+                <w:sz w:val="20"/>
+                <w:szCs w:val="20"/>
+              </w:rPr>
+            </w:pPr>
+            <w:r>
+              <w:rPr>
+                <w:sz w:val="20"/>
+                <w:szCs w:val="20"/>
+              </w:rPr>
               <w:t>X</w:t>
             </w:r>
           </w:p>
@@ -14466,8 +14586,16 @@
           <w:p>
             <w:pPr>
               <w:jc w:val="center"/>
-            </w:pPr>
-            <w:r>
+              <w:rPr>
+                <w:sz w:val="20"/>
+                <w:szCs w:val="20"/>
+              </w:rPr>
+            </w:pPr>
+            <w:r>
+              <w:rPr>
+                <w:sz w:val="20"/>
+                <w:szCs w:val="20"/>
+              </w:rPr>
               <w:t>X</w:t>
             </w:r>
           </w:p>
@@ -15292,8 +15420,16 @@
           <w:p>
             <w:pPr>
               <w:jc w:val="center"/>
-            </w:pPr>
-            <w:r>
+              <w:rPr>
+                <w:sz w:val="20"/>
+                <w:szCs w:val="20"/>
+              </w:rPr>
+            </w:pPr>
+            <w:r>
+              <w:rPr>
+                <w:sz w:val="20"/>
+                <w:szCs w:val="20"/>
+              </w:rPr>
               <w:t>X</w:t>
             </w:r>
           </w:p>
@@ -16118,8 +16254,16 @@
           <w:p>
             <w:pPr>
               <w:jc w:val="center"/>
-            </w:pPr>
-            <w:r>
+              <w:rPr>
+                <w:sz w:val="20"/>
+                <w:szCs w:val="20"/>
+              </w:rPr>
+            </w:pPr>
+            <w:r>
+              <w:rPr>
+                <w:sz w:val="20"/>
+                <w:szCs w:val="20"/>
+              </w:rPr>
               <w:t>X</w:t>
             </w:r>
           </w:p>
@@ -16944,8 +17088,16 @@
           <w:p>
             <w:pPr>
               <w:jc w:val="center"/>
-            </w:pPr>
-            <w:r>
+              <w:rPr>
+                <w:sz w:val="20"/>
+                <w:szCs w:val="20"/>
+              </w:rPr>
+            </w:pPr>
+            <w:r>
+              <w:rPr>
+                <w:sz w:val="20"/>
+                <w:szCs w:val="20"/>
+              </w:rPr>
               <w:t>X</w:t>
             </w:r>
           </w:p>
@@ -17770,8 +17922,16 @@
           <w:p>
             <w:pPr>
               <w:jc w:val="center"/>
-            </w:pPr>
-            <w:r>
+              <w:rPr>
+                <w:sz w:val="20"/>
+                <w:szCs w:val="20"/>
+              </w:rPr>
+            </w:pPr>
+            <w:r>
+              <w:rPr>
+                <w:sz w:val="20"/>
+                <w:szCs w:val="20"/>
+              </w:rPr>
               <w:t>X</w:t>
             </w:r>
           </w:p>
@@ -18596,8 +18756,16 @@
           <w:p>
             <w:pPr>
               <w:jc w:val="center"/>
-            </w:pPr>
-            <w:r>
+              <w:rPr>
+                <w:sz w:val="20"/>
+                <w:szCs w:val="20"/>
+              </w:rPr>
+            </w:pPr>
+            <w:r>
+              <w:rPr>
+                <w:sz w:val="20"/>
+                <w:szCs w:val="20"/>
+              </w:rPr>
               <w:t>X</w:t>
             </w:r>
           </w:p>
@@ -19422,8 +19590,16 @@
           <w:p>
             <w:pPr>
               <w:jc w:val="center"/>
-            </w:pPr>
-            <w:r>
+              <w:rPr>
+                <w:sz w:val="20"/>
+                <w:szCs w:val="20"/>
+              </w:rPr>
+            </w:pPr>
+            <w:r>
+              <w:rPr>
+                <w:sz w:val="20"/>
+                <w:szCs w:val="20"/>
+              </w:rPr>
               <w:t>X</w:t>
             </w:r>
           </w:p>
@@ -20249,8 +20425,16 @@
           <w:p>
             <w:pPr>
               <w:jc w:val="center"/>
-            </w:pPr>
-            <w:r>
+              <w:rPr>
+                <w:sz w:val="20"/>
+                <w:szCs w:val="20"/>
+              </w:rPr>
+            </w:pPr>
+            <w:r>
+              <w:rPr>
+                <w:sz w:val="20"/>
+                <w:szCs w:val="20"/>
+              </w:rPr>
               <w:t>X</w:t>
             </w:r>
           </w:p>
@@ -20665,7 +20849,7 @@
 </file>
 
 <file path=word/styles.xml><?xml version="1.0" encoding="utf-8"?>
-<w:styles xmlns:mc="http://schemas.openxmlformats.org/markup-compatibility/2006" xmlns:r="http://schemas.openxmlformats.org/officeDocument/2006/relationships" xmlns:w="http://schemas.openxmlformats.org/wordprocessingml/2006/main" xmlns:w14="http://schemas.microsoft.com/office/word/2010/wordml" mc:Ignorable="w14">
+<w:styles xmlns:r="http://schemas.openxmlformats.org/officeDocument/2006/relationships" xmlns:w="http://schemas.openxmlformats.org/wordprocessingml/2006/main">
   <w:docDefaults>
     <w:rPrDefault>
       <w:rPr>
@@ -20681,7 +20865,7 @@
       </w:pPr>
     </w:pPrDefault>
   </w:docDefaults>
-  <w:latentStyles w:defLockedState="0" w:defUIPriority="99" w:defSemiHidden="1" w:defUnhideWhenUsed="1" w:defQFormat="0" w:count="276">
+  <w:latentStyles w:defLockedState="0" w:defUIPriority="99" w:defSemiHidden="1" w:defUnhideWhenUsed="1" w:defQFormat="0" w:count="267">
     <w:lsdException w:name="Normal" w:semiHidden="0" w:uiPriority="0" w:unhideWhenUsed="0" w:qFormat="1"/>
     <w:lsdException w:name="heading 1" w:semiHidden="0" w:uiPriority="9" w:unhideWhenUsed="0" w:qFormat="1"/>
     <w:lsdException w:name="heading 2" w:uiPriority="9" w:qFormat="1"/>
@@ -20829,7 +21013,7 @@
     <w:name w:val="heading 1"/>
     <w:basedOn w:val="Standard"/>
     <w:next w:val="Standard"/>
-    <w:link w:val="berschrift1Zeichen"/>
+    <w:link w:val="berschrift1Zchn"/>
     <w:uiPriority w:val="9"/>
     <w:qFormat/>
     <w:rsid w:val="00F564C2"/>
@@ -20848,7 +21032,7 @@
       <w:szCs w:val="28"/>
     </w:rPr>
   </w:style>
-  <w:style w:type="character" w:default="1" w:styleId="Absatzstandardschriftart">
+  <w:style w:type="character" w:default="1" w:styleId="Absatz-Standardschriftart">
     <w:name w:val="Default Paragraph Font"/>
     <w:uiPriority w:val="1"/>
     <w:semiHidden/>
@@ -20859,6 +21043,7 @@
     <w:uiPriority w:val="99"/>
     <w:semiHidden/>
     <w:unhideWhenUsed/>
+    <w:qFormat/>
     <w:tblPr>
       <w:tblInd w:w="0" w:type="dxa"/>
       <w:tblCellMar>
@@ -20875,9 +21060,9 @@
     <w:semiHidden/>
     <w:unhideWhenUsed/>
   </w:style>
-  <w:style w:type="character" w:customStyle="1" w:styleId="berschrift1Zeichen">
-    <w:name w:val="Überschrift 1 Zeichen"/>
-    <w:basedOn w:val="Absatzstandardschriftart"/>
+  <w:style w:type="character" w:customStyle="1" w:styleId="berschrift1Zchn">
+    <w:name w:val="Überschrift 1 Zchn"/>
+    <w:basedOn w:val="Absatz-Standardschriftart"/>
     <w:link w:val="berschrift1"/>
     <w:uiPriority w:val="9"/>
     <w:rsid w:val="00F564C2"/>
@@ -20890,7 +21075,7 @@
       <w:szCs w:val="28"/>
     </w:rPr>
   </w:style>
-  <w:style w:type="table" w:styleId="Tabellenraster">
+  <w:style w:type="table" w:styleId="Tabellengitternetz">
     <w:name w:val="Table Grid"/>
     <w:basedOn w:val="NormaleTabelle"/>
     <w:uiPriority w:val="59"/>

</xml_diff>